<commit_message>
finished project 3 written assignment, committed final project 2 stuff
</commit_message>
<xml_diff>
--- a/project2/James_Hahn_Homework2.docx
+++ b/project2/James_Hahn_Homework2.docx
@@ -405,12 +405,12 @@
           <wp:anchor distT="0" distB="0" distL="114300" distR="114300" simplePos="0" relativeHeight="251662336" behindDoc="0" locked="0" layoutInCell="1" allowOverlap="1">
             <wp:simplePos x="0" y="0"/>
             <wp:positionH relativeFrom="column">
-              <wp:posOffset>0</wp:posOffset>
+              <wp:posOffset>-9525</wp:posOffset>
             </wp:positionH>
             <wp:positionV relativeFrom="paragraph">
-              <wp:posOffset>433705</wp:posOffset>
+              <wp:posOffset>771525</wp:posOffset>
             </wp:positionV>
-            <wp:extent cx="5943600" cy="3455035"/>
+            <wp:extent cx="5943600" cy="2400935"/>
             <wp:effectExtent l="0" t="0" r="0" b="0"/>
             <wp:wrapSquare wrapText="bothSides"/>
             <wp:docPr id="6" name="Picture 6"/>
@@ -439,7 +439,7 @@
                   <pic:spPr>
                     <a:xfrm>
                       <a:off x="0" y="0"/>
-                      <a:ext cx="5943600" cy="3455035"/>
+                      <a:ext cx="5943600" cy="2400935"/>
                     </a:xfrm>
                     <a:prstGeom prst="rect">
                       <a:avLst/>
@@ -458,7 +458,18 @@
         <w:t xml:space="preserve">a. </w:t>
       </w:r>
       <w:r>
-        <w:t>Every red label is the constraint clause that that current state violates.  The black labels are the value assignments to the respective variables.  Keep in mind this is only a part of the search tree.</w:t>
+        <w:t xml:space="preserve">The black labels are the value assignments to the respective variables.  </w:t>
+      </w:r>
+      <w:r>
+        <w:t>Also, backtracking doesn’t travel to nodes w</w:t>
+      </w:r>
+      <w:bookmarkStart w:id="0" w:name="_GoBack"/>
+      <w:bookmarkEnd w:id="0"/>
+      <w:r>
+        <w:t xml:space="preserve">ith assignments that directly contradict the constraints.  Because of this, the tree does not include assignments such as (A = 1, B = 1).  </w:t>
+      </w:r>
+      <w:r>
+        <w:t>Keep in mind this is only a part of the search tree.</w:t>
       </w:r>
     </w:p>
     <w:p>
@@ -640,14 +651,7 @@
           <w:color w:val="000000"/>
           <w:szCs w:val="24"/>
         </w:rPr>
-        <w:t xml:space="preserve">Therefore, we have eliminated </w:t>
-      </w:r>
-      <w:r>
-        <w:rPr>
-          <w:color w:val="000000"/>
-          <w:szCs w:val="24"/>
-        </w:rPr>
-        <w:t>three of the four values C can possibly be, thus pruning three-fourths of our tree immediately.</w:t>
+        <w:t>Therefore, we have eliminated three of the four values C can possibly be, thus pruning three-fourths of our tree immediately.</w:t>
       </w:r>
     </w:p>
     <w:p>
@@ -892,14 +896,7 @@
           <w:color w:val="000000"/>
           <w:szCs w:val="24"/>
         </w:rPr>
-        <w:t>(</w:t>
-      </w:r>
-      <w:r>
-        <w:rPr>
-          <w:color w:val="000000"/>
-          <w:szCs w:val="24"/>
-        </w:rPr>
-        <w:t>A ≠ B)</w:t>
+        <w:t>(A ≠ B)</w:t>
       </w:r>
       <w:r>
         <w:rPr>
@@ -943,7 +940,6 @@
           <w:color w:val="000000"/>
           <w:szCs w:val="24"/>
         </w:rPr>
-        <w:lastRenderedPageBreak/>
         <w:t>Finally, E:</w:t>
       </w:r>
     </w:p>
@@ -1017,6 +1013,7 @@
           <w:color w:val="000000"/>
           <w:szCs w:val="24"/>
         </w:rPr>
+        <w:lastRenderedPageBreak/>
         <w:t xml:space="preserve">As one can see, using the basic constraints provided, we already knew the value of C immediately.  C was the most constrained variable, with only 1 valid value to start with, thus pruning a significant chunk of our search space.  Because of this, it makes navigating, or setting other values, in our search tree easier </w:t>
       </w:r>
       <w:r>
@@ -1201,7 +1198,6 @@
         <w:contextualSpacing/>
       </w:pPr>
       <w:r>
-        <w:lastRenderedPageBreak/>
         <w:t xml:space="preserve">c. </w:t>
       </w:r>
       <w:r>
@@ -1247,6 +1243,7 @@
               <w:rPr>
                 <w:b/>
               </w:rPr>
+              <w:lastRenderedPageBreak/>
               <w:t>Current assignment being considered</w:t>
             </w:r>
           </w:p>
@@ -4394,7 +4391,6 @@
         <w:rPr>
           <w:b/>
         </w:rPr>
-        <w:lastRenderedPageBreak/>
         <w:t>3. Adversarial Search</w:t>
       </w:r>
     </w:p>
@@ -4423,6 +4419,7 @@
           <w:b/>
           <w:noProof/>
         </w:rPr>
+        <w:lastRenderedPageBreak/>
         <w:drawing>
           <wp:anchor distT="0" distB="0" distL="114300" distR="114300" simplePos="0" relativeHeight="251660288" behindDoc="1" locked="0" layoutInCell="1" allowOverlap="1">
             <wp:simplePos x="0" y="0"/>
@@ -4605,14 +4602,15 @@
         <w:spacing w:line="240" w:lineRule="auto"/>
         <w:contextualSpacing/>
       </w:pPr>
-      <w:bookmarkStart w:id="0" w:name="_GoBack"/>
-      <w:bookmarkEnd w:id="0"/>
+      <w:r>
+        <w:t xml:space="preserve">c. </w:t>
+      </w:r>
+      <w:r>
+        <w:t xml:space="preserve">Player one would move their checkers to cells 2 and 3; they want to make sure the opponent does not have free reign of their winning cells, cells 1 and 2.  Also, if player one makes this move, player two can only make one possible move, so the result is predictable.  Next, player </w:t>
+      </w:r>
       <w:r>
         <w:lastRenderedPageBreak/>
-        <w:t xml:space="preserve">c. </w:t>
-      </w:r>
-      <w:r>
-        <w:t>Player one would move their checkers to cells 2 and 3; they want to make sure the opponent does not have free reign of their winning cells, cells 1 and 2.  Also, if player one makes this move, player two can only make one possible move, so the result is predictable.  Next, player two makes their only possible move, taking their black checker at cell 4 and jumping over cells 2 and 3 to reach cell 1; the black checkers are now at positions 1 and 5.  As player one predicted, they can just move the white checker at cell 3 to the adjacent cell 4; this is the only possible move he/she can make without losing on the next turn.  Then, player two can only move their black checker on cell 5 to cell 3.  Finally, player one takes their white checker on cell 2 and jumps over two tiles onto cell 5.  The white checkers are now in cells 4 and 5, thus making player one the winner.  The following is a sequential list of the actions performed in alternating order of player one and player two respectively:</w:t>
+        <w:t>two makes their only possible move, taking their black checker at cell 4 and jumping over cells 2 and 3 to reach cell 1; the black checkers are now at positions 1 and 5.  As player one predicted, they can just move the white checker at cell 3 to the adjacent cell 4; this is the only possible move he/she can make without losing on the next turn.  Then, player two can only move their black checker on cell 5 to cell 3.  Finally, player one takes their white checker on cell 2 and jumps over two tiles onto cell 5.  The white checkers are now in cells 4 and 5, thus making player one the winner.  The following is a sequential list of the actions performed in alternating order of player one and player two respectively:</w:t>
       </w:r>
     </w:p>
     <w:p>
@@ -4926,6 +4924,7 @@
     <w:lsdException w:name="HTML Sample" w:semiHidden="1" w:unhideWhenUsed="1"/>
     <w:lsdException w:name="HTML Typewriter" w:semiHidden="1" w:unhideWhenUsed="1"/>
     <w:lsdException w:name="HTML Variable" w:semiHidden="1" w:unhideWhenUsed="1"/>
+    <w:lsdException w:name="Normal Table" w:semiHidden="1" w:unhideWhenUsed="1"/>
     <w:lsdException w:name="annotation subject" w:semiHidden="1" w:unhideWhenUsed="1"/>
     <w:lsdException w:name="No List" w:semiHidden="1" w:unhideWhenUsed="1"/>
     <w:lsdException w:name="Outline List 1" w:semiHidden="1" w:unhideWhenUsed="1"/>
@@ -4972,8 +4971,10 @@
     <w:lsdException w:name="Table Subtle 2" w:semiHidden="1" w:unhideWhenUsed="1"/>
     <w:lsdException w:name="Table Web 1" w:semiHidden="1" w:unhideWhenUsed="1"/>
     <w:lsdException w:name="Table Web 2" w:semiHidden="1" w:unhideWhenUsed="1"/>
+    <w:lsdException w:name="Table Web 3" w:semiHidden="1" w:unhideWhenUsed="1"/>
     <w:lsdException w:name="Balloon Text" w:semiHidden="1" w:unhideWhenUsed="1"/>
     <w:lsdException w:name="Table Grid" w:uiPriority="39"/>
+    <w:lsdException w:name="Table Theme" w:semiHidden="1" w:unhideWhenUsed="1"/>
     <w:lsdException w:name="Placeholder Text" w:semiHidden="1"/>
     <w:lsdException w:name="No Spacing" w:uiPriority="1" w:qFormat="1"/>
     <w:lsdException w:name="Light Shading" w:uiPriority="60"/>

</xml_diff>